<commit_message>
Added polymorphism examples to the midterm review. Need to fix the links.
</commit_message>
<xml_diff>
--- a/sep200/Week7/MidtermReview.docx
+++ b/sep200/Week7/MidtermReview.docx
@@ -15322,6 +15322,332 @@
       <w:r>
         <w:t>.</w:t>
       </w:r>
+    </w:p>
+    <w:p/>
+    <w:p>
+      <w:pPr>
+        <w:jc w:val="center"/>
+        <w:rPr>
+          <w:b/>
+          <w:bCs/>
+          <w:color w:val="0070C0"/>
+          <w:sz w:val="24"/>
+          <w:szCs w:val="24"/>
+        </w:rPr>
+      </w:pPr>
+      <w:r>
+        <w:rPr>
+          <w:b/>
+          <w:bCs/>
+          <w:color w:val="0070C0"/>
+          <w:sz w:val="24"/>
+          <w:szCs w:val="24"/>
+        </w:rPr>
+        <w:t>T</w:t>
+      </w:r>
+      <w:r>
+        <w:rPr>
+          <w:b/>
+          <w:bCs/>
+          <w:color w:val="0070C0"/>
+          <w:sz w:val="24"/>
+          <w:szCs w:val="24"/>
+        </w:rPr>
+        <w:t>EMPLATES and POLYMORPHISM</w:t>
+      </w:r>
+    </w:p>
+    <w:p/>
+    <w:p>
+      <w:pPr>
+        <w:pStyle w:val="ListParagraph"/>
+        <w:numPr>
+          <w:ilvl w:val="0"/>
+          <w:numId w:val="1"/>
+        </w:numPr>
+      </w:pPr>
+      <w:r>
+        <w:t xml:space="preserve">Look at the series circuit example of Week 5. </w:t>
+      </w:r>
+      <w:r>
+        <w:t xml:space="preserve">A simulator for an electronic circuit has been created, where the current through the circuit is set and the voltages across each component is calculated. The circuit consists of a resistor, inductor, and capacitor connected in series. This means the current through them is all the same, but the voltage across each component will be different. Each component will have its own way of calculating its voltage, but each component will keep a record each's current and voltage. We want all components to be accessible through </w:t>
+      </w:r>
+      <w:r>
+        <w:t xml:space="preserve">templated functions such that </w:t>
+      </w:r>
+      <w:r>
+        <w:t>th</w:t>
+      </w:r>
+      <w:r>
+        <w:t>e</w:t>
+      </w:r>
+      <w:r>
+        <w:t xml:space="preserve"> base class </w:t>
+      </w:r>
+      <w:r>
+        <w:t>has</w:t>
+      </w:r>
+      <w:r>
+        <w:t xml:space="preserve"> everything common to all components. This would include variables for voltage and current as well as functions for setting the current, getting the voltage and printing a report.</w:t>
+      </w:r>
+      <w:r>
+        <w:t xml:space="preserve"> Create a version of this using parametric polymorphism.</w:t>
+      </w:r>
+      <w:r>
+        <w:t xml:space="preserve"> See the following for a solution:</w:t>
+      </w:r>
+      <w:r>
+        <w:t xml:space="preserve"> </w:t>
+      </w:r>
+      <w:hyperlink r:id="rId21" w:history="1">
+        <w:r>
+          <w:rPr>
+            <w:rStyle w:val="Hyperlink"/>
+          </w:rPr>
+          <w:t>Component.h</w:t>
+        </w:r>
+      </w:hyperlink>
+      <w:r>
+        <w:t xml:space="preserve">, </w:t>
+      </w:r>
+      <w:hyperlink r:id="rId22" w:history="1">
+        <w:r>
+          <w:rPr>
+            <w:rStyle w:val="Hyperlink"/>
+          </w:rPr>
+          <w:t>Capacitor.h</w:t>
+        </w:r>
+      </w:hyperlink>
+      <w:r>
+        <w:t xml:space="preserve">, </w:t>
+      </w:r>
+      <w:hyperlink r:id="rId23" w:history="1">
+        <w:r>
+          <w:rPr>
+            <w:rStyle w:val="Hyperlink"/>
+          </w:rPr>
+          <w:t>Inductor.h</w:t>
+        </w:r>
+      </w:hyperlink>
+      <w:r>
+        <w:t xml:space="preserve">, </w:t>
+      </w:r>
+      <w:hyperlink r:id="rId24" w:history="1">
+        <w:r>
+          <w:rPr>
+            <w:rStyle w:val="Hyperlink"/>
+          </w:rPr>
+          <w:t>Resistor.h</w:t>
+        </w:r>
+      </w:hyperlink>
+      <w:r>
+        <w:t xml:space="preserve">, </w:t>
+      </w:r>
+      <w:hyperlink r:id="rId25" w:history="1">
+        <w:r>
+          <w:rPr>
+            <w:rStyle w:val="Hyperlink"/>
+          </w:rPr>
+          <w:t>Capacitor.cpp</w:t>
+        </w:r>
+      </w:hyperlink>
+      <w:r>
+        <w:t xml:space="preserve">, </w:t>
+      </w:r>
+      <w:hyperlink r:id="rId26" w:history="1">
+        <w:r>
+          <w:rPr>
+            <w:rStyle w:val="Hyperlink"/>
+          </w:rPr>
+          <w:t>Inductor.cpp</w:t>
+        </w:r>
+      </w:hyperlink>
+      <w:r>
+        <w:t xml:space="preserve">, </w:t>
+      </w:r>
+      <w:hyperlink r:id="rId27" w:history="1">
+        <w:r>
+          <w:rPr>
+            <w:rStyle w:val="Hyperlink"/>
+          </w:rPr>
+          <w:t>Resistor.cpp</w:t>
+        </w:r>
+      </w:hyperlink>
+      <w:r>
+        <w:t xml:space="preserve"> and </w:t>
+      </w:r>
+      <w:hyperlink r:id="rId28" w:history="1">
+        <w:r>
+          <w:rPr>
+            <w:rStyle w:val="Hyperlink"/>
+          </w:rPr>
+          <w:t>SeriesCircuitT.cpp</w:t>
+        </w:r>
+      </w:hyperlink>
+      <w:r>
+        <w:t>.</w:t>
+      </w:r>
+    </w:p>
+    <w:p>
+      <w:pPr>
+        <w:pStyle w:val="ListParagraph"/>
+        <w:ind w:left="360"/>
+      </w:pPr>
+    </w:p>
+    <w:p>
+      <w:pPr>
+        <w:pStyle w:val="ListParagraph"/>
+        <w:numPr>
+          <w:ilvl w:val="0"/>
+          <w:numId w:val="1"/>
+        </w:numPr>
+      </w:pPr>
+      <w:r>
+        <w:t>Create a travel simulator for American cars and European cars. For each type of car you can set information, add fuel, travel, and print a report. For American cars the fuel is recorded in gallons and distance travelled is in miles. For European cars the fuel is recorded in litres and distanced travelled in kilometres. The trave</w:t>
+      </w:r>
+      <w:r>
+        <w:t>l</w:t>
+      </w:r>
+      <w:r>
+        <w:t xml:space="preserve"> simulator assumes American cars, therefore European cars will have to convert</w:t>
+      </w:r>
+      <w:r>
+        <w:t xml:space="preserve"> from the imperial system to the metric system.</w:t>
+      </w:r>
+    </w:p>
+    <w:p>
+      <w:pPr>
+        <w:pStyle w:val="ListParagraph"/>
+      </w:pPr>
+    </w:p>
+    <w:p>
+      <w:pPr>
+        <w:pStyle w:val="ListParagraph"/>
+        <w:ind w:left="360"/>
+      </w:pPr>
+      <w:r>
+        <w:lastRenderedPageBreak/>
+        <w:t>European cars contain the following information: make, year, isStandard, fuel consumption (LPer100K), and fuel amount. American cars contain the following information: make, year, fuel consumption (milesPerGal), and fuel amount.</w:t>
+      </w:r>
+    </w:p>
+    <w:p>
+      <w:pPr>
+        <w:pStyle w:val="ListParagraph"/>
+        <w:ind w:left="360"/>
+      </w:pPr>
+    </w:p>
+    <w:p>
+      <w:pPr>
+        <w:pStyle w:val="ListParagraph"/>
+        <w:ind w:left="360"/>
+      </w:pPr>
+      <w:r>
+        <w:t>The simulator will have them travel 100 miles, print a report, add 5 gallons of gasoline, travel 100 miles again, and print a report.</w:t>
+      </w:r>
+    </w:p>
+    <w:p>
+      <w:pPr>
+        <w:pStyle w:val="ListParagraph"/>
+        <w:ind w:left="360"/>
+      </w:pPr>
+    </w:p>
+    <w:p>
+      <w:pPr>
+        <w:pStyle w:val="ListParagraph"/>
+        <w:numPr>
+          <w:ilvl w:val="0"/>
+          <w:numId w:val="2"/>
+        </w:numPr>
+      </w:pPr>
+      <w:r>
+        <w:t xml:space="preserve">This is to be implemented </w:t>
+      </w:r>
+      <w:r>
+        <w:t xml:space="preserve">with an interface </w:t>
+      </w:r>
+      <w:r>
+        <w:t>using parametric polymorphism.</w:t>
+      </w:r>
+    </w:p>
+    <w:p>
+      <w:pPr>
+        <w:pStyle w:val="ListParagraph"/>
+      </w:pPr>
+      <w:r>
+        <w:t xml:space="preserve">See the following for a </w:t>
+      </w:r>
+      <w:r>
+        <w:t>sample run: SampleRun.txt.</w:t>
+      </w:r>
+    </w:p>
+    <w:p>
+      <w:pPr>
+        <w:pStyle w:val="ListParagraph"/>
+      </w:pPr>
+      <w:r>
+        <w:t xml:space="preserve">See the following for a </w:t>
+      </w:r>
+      <w:r>
+        <w:t>solution:</w:t>
+      </w:r>
+      <w:r>
+        <w:t xml:space="preserve"> iAutomobile.h, iAutomobile.cpp, AmericanAuto.h, AmericanAuto.cpp, EuropeanAuto.h, EuropeanAuto.cpp, TravelSimulator2.cpp.</w:t>
+      </w:r>
+    </w:p>
+    <w:p>
+      <w:pPr>
+        <w:pStyle w:val="ListParagraph"/>
+      </w:pPr>
+    </w:p>
+    <w:p>
+      <w:pPr>
+        <w:pStyle w:val="ListParagraph"/>
+        <w:numPr>
+          <w:ilvl w:val="0"/>
+          <w:numId w:val="2"/>
+        </w:numPr>
+      </w:pPr>
+      <w:r>
+        <w:t xml:space="preserve">This is </w:t>
+      </w:r>
+      <w:r>
+        <w:t>also</w:t>
+      </w:r>
+      <w:r>
+        <w:t xml:space="preserve"> to be implemented </w:t>
+      </w:r>
+      <w:r>
+        <w:t xml:space="preserve">with an interface </w:t>
+      </w:r>
+      <w:r>
+        <w:t>using polymorphism.</w:t>
+      </w:r>
+    </w:p>
+    <w:p>
+      <w:pPr>
+        <w:pStyle w:val="ListParagraph"/>
+      </w:pPr>
+      <w:r>
+        <w:t>See the following for a sample run: SampleRun.txt.</w:t>
+      </w:r>
+    </w:p>
+    <w:p>
+      <w:pPr>
+        <w:pStyle w:val="ListParagraph"/>
+      </w:pPr>
+      <w:r>
+        <w:t>See the following for a solution: iAutomobile.h, iAutomobile.cpp, AmericanAuto.h, AmericanAuto.cpp, EuropeanAuto.h, EuropeanAuto.cpp, TravelSimulator</w:t>
+      </w:r>
+      <w:r>
+        <w:t>3</w:t>
+      </w:r>
+      <w:r>
+        <w:t>.cpp.</w:t>
+      </w:r>
+    </w:p>
+    <w:p>
+      <w:pPr>
+        <w:pStyle w:val="ListParagraph"/>
+      </w:pPr>
     </w:p>
     <w:sectPr>
       <w:pgSz w:w="12240" w:h="15840"/>
@@ -15336,6 +15662,95 @@
 <file path=word/numbering.xml><?xml version="1.0" encoding="utf-8"?>
 <w:numbering xmlns:wpc="http://schemas.microsoft.com/office/word/2010/wordprocessingCanvas" xmlns:cx="http://schemas.microsoft.com/office/drawing/2014/chartex" xmlns:cx1="http://schemas.microsoft.com/office/drawing/2015/9/8/chartex" xmlns:cx2="http://schemas.microsoft.com/office/drawing/2015/10/21/chartex" xmlns:cx3="http://schemas.microsoft.com/office/drawing/2016/5/9/chartex" xmlns:cx4="http://schemas.microsoft.com/office/drawing/2016/5/10/chartex" xmlns:cx5="http://schemas.microsoft.com/office/drawing/2016/5/11/chartex" xmlns:cx6="http://schemas.microsoft.com/office/drawing/2016/5/12/chartex" xmlns:cx7="http://schemas.microsoft.com/office/drawing/2016/5/13/chartex" xmlns:cx8="http://schemas.microsoft.com/office/drawing/2016/5/14/chartex" xmlns:mc="http://schemas.openxmlformats.org/markup-compatibility/2006" xmlns:aink="http://schemas.microsoft.com/office/drawing/2016/ink" xmlns:am3d="http://schemas.microsoft.com/office/drawing/2017/model3d" xmlns:o="urn:schemas-microsoft-com:office:office" xmlns:r="http://schemas.openxmlformats.org/officeDocument/2006/relationships" xmlns:m="http://schemas.openxmlformats.org/officeDocument/2006/math" xmlns:v="urn:schemas-microsoft-com:vml" xmlns:wp14="http://schemas.microsoft.com/office/word/2010/wordprocessingDrawing" xmlns:wp="http://schemas.openxmlformats.org/drawingml/2006/wordprocessingDrawing" xmlns:w10="urn:schemas-microsoft-com:office:word" xmlns:w="http://schemas.openxmlformats.org/wordprocessingml/2006/main" xmlns:w14="http://schemas.microsoft.com/office/word/2010/wordml" xmlns:w15="http://schemas.microsoft.com/office/word/2012/wordml" xmlns:w16cex="http://schemas.microsoft.com/office/word/2018/wordml/cex" xmlns:w16cid="http://schemas.microsoft.com/office/word/2016/wordml/cid" xmlns:w16="http://schemas.microsoft.com/office/word/2018/wordml" xmlns:w16sdtdh="http://schemas.microsoft.com/office/word/2020/wordml/sdtdatahash" xmlns:w16se="http://schemas.microsoft.com/office/word/2015/wordml/symex" xmlns:wpg="http://schemas.microsoft.com/office/word/2010/wordprocessingGroup" xmlns:wpi="http://schemas.microsoft.com/office/word/2010/wordprocessingInk" xmlns:wne="http://schemas.microsoft.com/office/word/2006/wordml" xmlns:wps="http://schemas.microsoft.com/office/word/2010/wordprocessingShape" mc:Ignorable="w14 w15 w16se w16cid w16 w16cex w16sdtdh wp14">
   <w:abstractNum w:abstractNumId="0" w15:restartNumberingAfterBreak="0">
+    <w:nsid w:val="26523F6B"/>
+    <w:multiLevelType w:val="hybridMultilevel"/>
+    <w:tmpl w:val="B7B08CA2"/>
+    <w:lvl w:ilvl="0" w:tplc="04090019">
+      <w:start w:val="1"/>
+      <w:numFmt w:val="lowerLetter"/>
+      <w:lvlText w:val="%1."/>
+      <w:lvlJc w:val="left"/>
+      <w:pPr>
+        <w:ind w:left="720" w:hanging="360"/>
+      </w:pPr>
+      <w:rPr>
+        <w:rFonts w:hint="default"/>
+      </w:rPr>
+    </w:lvl>
+    <w:lvl w:ilvl="1" w:tplc="04090019" w:tentative="1">
+      <w:start w:val="1"/>
+      <w:numFmt w:val="lowerLetter"/>
+      <w:lvlText w:val="%2."/>
+      <w:lvlJc w:val="left"/>
+      <w:pPr>
+        <w:ind w:left="1440" w:hanging="360"/>
+      </w:pPr>
+    </w:lvl>
+    <w:lvl w:ilvl="2" w:tplc="0409001B" w:tentative="1">
+      <w:start w:val="1"/>
+      <w:numFmt w:val="lowerRoman"/>
+      <w:lvlText w:val="%3."/>
+      <w:lvlJc w:val="right"/>
+      <w:pPr>
+        <w:ind w:left="2160" w:hanging="180"/>
+      </w:pPr>
+    </w:lvl>
+    <w:lvl w:ilvl="3" w:tplc="0409000F" w:tentative="1">
+      <w:start w:val="1"/>
+      <w:numFmt w:val="decimal"/>
+      <w:lvlText w:val="%4."/>
+      <w:lvlJc w:val="left"/>
+      <w:pPr>
+        <w:ind w:left="2880" w:hanging="360"/>
+      </w:pPr>
+    </w:lvl>
+    <w:lvl w:ilvl="4" w:tplc="04090019" w:tentative="1">
+      <w:start w:val="1"/>
+      <w:numFmt w:val="lowerLetter"/>
+      <w:lvlText w:val="%5."/>
+      <w:lvlJc w:val="left"/>
+      <w:pPr>
+        <w:ind w:left="3600" w:hanging="360"/>
+      </w:pPr>
+    </w:lvl>
+    <w:lvl w:ilvl="5" w:tplc="0409001B" w:tentative="1">
+      <w:start w:val="1"/>
+      <w:numFmt w:val="lowerRoman"/>
+      <w:lvlText w:val="%6."/>
+      <w:lvlJc w:val="right"/>
+      <w:pPr>
+        <w:ind w:left="4320" w:hanging="180"/>
+      </w:pPr>
+    </w:lvl>
+    <w:lvl w:ilvl="6" w:tplc="0409000F" w:tentative="1">
+      <w:start w:val="1"/>
+      <w:numFmt w:val="decimal"/>
+      <w:lvlText w:val="%7."/>
+      <w:lvlJc w:val="left"/>
+      <w:pPr>
+        <w:ind w:left="5040" w:hanging="360"/>
+      </w:pPr>
+    </w:lvl>
+    <w:lvl w:ilvl="7" w:tplc="04090019" w:tentative="1">
+      <w:start w:val="1"/>
+      <w:numFmt w:val="lowerLetter"/>
+      <w:lvlText w:val="%8."/>
+      <w:lvlJc w:val="left"/>
+      <w:pPr>
+        <w:ind w:left="5760" w:hanging="360"/>
+      </w:pPr>
+    </w:lvl>
+    <w:lvl w:ilvl="8" w:tplc="0409001B" w:tentative="1">
+      <w:start w:val="1"/>
+      <w:numFmt w:val="lowerRoman"/>
+      <w:lvlText w:val="%9."/>
+      <w:lvlJc w:val="right"/>
+      <w:pPr>
+        <w:ind w:left="6480" w:hanging="180"/>
+      </w:pPr>
+    </w:lvl>
+  </w:abstractNum>
+  <w:abstractNum w:abstractNumId="1" w15:restartNumberingAfterBreak="0">
     <w:nsid w:val="7A63777B"/>
     <w:multiLevelType w:val="hybridMultilevel"/>
     <w:tmpl w:val="902C6F60"/>
@@ -15425,6 +15840,9 @@
     </w:lvl>
   </w:abstractNum>
   <w:num w:numId="1">
+    <w:abstractNumId w:val="1"/>
+  </w:num>
+  <w:num w:numId="2">
     <w:abstractNumId w:val="0"/>
   </w:num>
 </w:numbering>

</xml_diff>